<commit_message>
Previous failed git commit / pushes have been removed via gitignore.
</commit_message>
<xml_diff>
--- a/_R/report_data_processing.docx
+++ b/_R/report_data_processing.docx
@@ -188,6 +188,15 @@
         <w:rPr>
           <w:rStyle w:val="NormalTok"/>
         </w:rPr>
+        <w:t xml:space="preserve">  caTools,</w:t>
+      </w:r>
+      <w:r>
+        <w:br/>
+      </w:r>
+      <w:r>
+        <w:rPr>
+          <w:rStyle w:val="NormalTok"/>
+        </w:rPr>
         <w:t xml:space="preserve">  dplyr,</w:t>
       </w:r>
       <w:r>
@@ -233,7 +242,43 @@
         <w:rPr>
           <w:rStyle w:val="NormalTok"/>
         </w:rPr>
+        <w:t xml:space="preserve">  purrr,</w:t>
+      </w:r>
+      <w:r>
+        <w:br/>
+      </w:r>
+      <w:r>
+        <w:rPr>
+          <w:rStyle w:val="NormalTok"/>
+        </w:rPr>
+        <w:t xml:space="preserve">  randomForest,</w:t>
+      </w:r>
+      <w:r>
+        <w:br/>
+      </w:r>
+      <w:r>
+        <w:rPr>
+          <w:rStyle w:val="NormalTok"/>
+        </w:rPr>
         <w:t xml:space="preserve">  readxl,</w:t>
+      </w:r>
+      <w:r>
+        <w:br/>
+      </w:r>
+      <w:r>
+        <w:rPr>
+          <w:rStyle w:val="NormalTok"/>
+        </w:rPr>
+        <w:t xml:space="preserve">  ROSE,</w:t>
+      </w:r>
+      <w:r>
+        <w:br/>
+      </w:r>
+      <w:r>
+        <w:rPr>
+          <w:rStyle w:val="NormalTok"/>
+        </w:rPr>
+        <w:t xml:space="preserve">  ROCR,</w:t>
       </w:r>
       <w:r>
         <w:br/>
@@ -4721,436 +4766,124 @@
         <w:rPr>
           <w:rStyle w:val="CommentTok"/>
         </w:rPr>
-        <w:t xml:space="preserve">#Zip Code Distance Database</w:t>
-      </w:r>
-      <w:r>
-        <w:br/>
-      </w:r>
-      <w:r>
-        <w:rPr>
-          <w:rStyle w:val="NormalTok"/>
-        </w:rPr>
-        <w:t xml:space="preserve">zip_code_dist_database &lt;-</w:t>
-      </w:r>
-      <w:r>
-        <w:rPr>
-          <w:rStyle w:val="StringTok"/>
-        </w:rPr>
-        <w:t xml:space="preserve"> </w:t>
-      </w:r>
-      <w:r>
-        <w:rPr>
-          <w:rStyle w:val="NormalTok"/>
-        </w:rPr>
-        <w:t xml:space="preserve">qvc_data </w:t>
-      </w:r>
-      <w:r>
-        <w:rPr>
-          <w:rStyle w:val="OperatorTok"/>
-        </w:rPr>
-        <w:t xml:space="preserve">%&gt;%</w:t>
-      </w:r>
-      <w:r>
-        <w:br/>
-      </w:r>
-      <w:r>
-        <w:rPr>
-          <w:rStyle w:val="StringTok"/>
-        </w:rPr>
-        <w:t xml:space="preserve">  </w:t>
-      </w:r>
-      <w:r>
-        <w:rPr>
-          <w:rStyle w:val="KeywordTok"/>
-        </w:rPr>
-        <w:t xml:space="preserve">select</w:t>
-      </w:r>
-      <w:r>
-        <w:rPr>
-          <w:rStyle w:val="NormalTok"/>
-        </w:rPr>
-        <w:t xml:space="preserve">(zip_distctr</w:t>
-      </w:r>
-      <w:r>
-        <w:rPr>
-          <w:rStyle w:val="OperatorTok"/>
-        </w:rPr>
-        <w:t xml:space="preserve">:</w:t>
-      </w:r>
-      <w:r>
-        <w:rPr>
-          <w:rStyle w:val="NormalTok"/>
-        </w:rPr>
-        <w:t xml:space="preserve">lon_distctr, zip_dest</w:t>
-      </w:r>
-      <w:r>
-        <w:rPr>
-          <w:rStyle w:val="OperatorTok"/>
-        </w:rPr>
-        <w:t xml:space="preserve">:</w:t>
-      </w:r>
-      <w:r>
-        <w:rPr>
-          <w:rStyle w:val="NormalTok"/>
-        </w:rPr>
-        <w:t xml:space="preserve">lon_dest) </w:t>
-      </w:r>
-      <w:r>
-        <w:rPr>
-          <w:rStyle w:val="OperatorTok"/>
-        </w:rPr>
-        <w:t xml:space="preserve">%&gt;%</w:t>
-      </w:r>
-      <w:r>
-        <w:br/>
-      </w:r>
-      <w:r>
-        <w:rPr>
-          <w:rStyle w:val="StringTok"/>
-        </w:rPr>
-        <w:t xml:space="preserve">  </w:t>
-      </w:r>
-      <w:r>
-        <w:rPr>
-          <w:rStyle w:val="KeywordTok"/>
-        </w:rPr>
-        <w:t xml:space="preserve">distinct</w:t>
-      </w:r>
-      <w:r>
-        <w:rPr>
-          <w:rStyle w:val="NormalTok"/>
-        </w:rPr>
-        <w:t xml:space="preserve">() </w:t>
-      </w:r>
-      <w:r>
-        <w:rPr>
-          <w:rStyle w:val="OperatorTok"/>
-        </w:rPr>
-        <w:t xml:space="preserve">%&gt;%</w:t>
-      </w:r>
-      <w:r>
-        <w:br/>
-      </w:r>
-      <w:r>
-        <w:rPr>
-          <w:rStyle w:val="StringTok"/>
-        </w:rPr>
-        <w:t xml:space="preserve">  </w:t>
-      </w:r>
-      <w:r>
-        <w:rPr>
-          <w:rStyle w:val="KeywordTok"/>
-        </w:rPr>
-        <w:t xml:space="preserve">rowwise</w:t>
-      </w:r>
-      <w:r>
-        <w:rPr>
-          <w:rStyle w:val="NormalTok"/>
-        </w:rPr>
-        <w:t xml:space="preserve">() </w:t>
-      </w:r>
-      <w:r>
-        <w:rPr>
-          <w:rStyle w:val="OperatorTok"/>
-        </w:rPr>
-        <w:t xml:space="preserve">%&gt;%</w:t>
-      </w:r>
-      <w:r>
-        <w:br/>
-      </w:r>
-      <w:r>
-        <w:rPr>
-          <w:rStyle w:val="StringTok"/>
-        </w:rPr>
-        <w:t xml:space="preserve">  </w:t>
-      </w:r>
-      <w:r>
-        <w:rPr>
-          <w:rStyle w:val="KeywordTok"/>
-        </w:rPr>
-        <w:t xml:space="preserve">mutate</w:t>
-      </w:r>
-      <w:r>
-        <w:rPr>
-          <w:rStyle w:val="NormalTok"/>
-        </w:rPr>
-        <w:t xml:space="preserve">(</w:t>
-      </w:r>
-      <w:r>
-        <w:rPr>
-          <w:rStyle w:val="DataTypeTok"/>
-        </w:rPr>
-        <w:t xml:space="preserve">Distance =</w:t>
-      </w:r>
-      <w:r>
-        <w:rPr>
-          <w:rStyle w:val="NormalTok"/>
-        </w:rPr>
-        <w:t xml:space="preserve"> </w:t>
-      </w:r>
-      <w:r>
-        <w:rPr>
-          <w:rStyle w:val="KeywordTok"/>
-        </w:rPr>
-        <w:t xml:space="preserve">round</w:t>
-      </w:r>
-      <w:r>
-        <w:rPr>
-          <w:rStyle w:val="NormalTok"/>
-        </w:rPr>
-        <w:t xml:space="preserve">((</w:t>
-      </w:r>
-      <w:r>
-        <w:rPr>
-          <w:rStyle w:val="KeywordTok"/>
-        </w:rPr>
-        <w:t xml:space="preserve">distm</w:t>
-      </w:r>
-      <w:r>
-        <w:rPr>
-          <w:rStyle w:val="NormalTok"/>
-        </w:rPr>
-        <w:t xml:space="preserve">(</w:t>
-      </w:r>
-      <w:r>
-        <w:rPr>
-          <w:rStyle w:val="DataTypeTok"/>
-        </w:rPr>
-        <w:t xml:space="preserve">x =</w:t>
-      </w:r>
-      <w:r>
-        <w:rPr>
-          <w:rStyle w:val="NormalTok"/>
-        </w:rPr>
-        <w:t xml:space="preserve"> </w:t>
-      </w:r>
-      <w:r>
-        <w:rPr>
-          <w:rStyle w:val="KeywordTok"/>
-        </w:rPr>
-        <w:t xml:space="preserve">c</w:t>
-      </w:r>
-      <w:r>
-        <w:rPr>
-          <w:rStyle w:val="NormalTok"/>
-        </w:rPr>
-        <w:t xml:space="preserve">(lon_distctr, lat_distctr)</w:t>
-      </w:r>
-      <w:r>
-        <w:br/>
-      </w:r>
-      <w:r>
-        <w:rPr>
-          <w:rStyle w:val="NormalTok"/>
-        </w:rPr>
-        <w:t xml:space="preserve">                          , </w:t>
-      </w:r>
-      <w:r>
-        <w:rPr>
-          <w:rStyle w:val="DataTypeTok"/>
-        </w:rPr>
-        <w:t xml:space="preserve">y =</w:t>
-      </w:r>
-      <w:r>
-        <w:rPr>
-          <w:rStyle w:val="NormalTok"/>
-        </w:rPr>
-        <w:t xml:space="preserve"> </w:t>
-      </w:r>
-      <w:r>
-        <w:rPr>
-          <w:rStyle w:val="KeywordTok"/>
-        </w:rPr>
-        <w:t xml:space="preserve">c</w:t>
-      </w:r>
-      <w:r>
-        <w:rPr>
-          <w:rStyle w:val="NormalTok"/>
-        </w:rPr>
-        <w:t xml:space="preserve">(lon_dest, lat_dest)</w:t>
-      </w:r>
-      <w:r>
-        <w:br/>
-      </w:r>
-      <w:r>
-        <w:rPr>
-          <w:rStyle w:val="NormalTok"/>
-        </w:rPr>
-        <w:t xml:space="preserve">                          , </w:t>
-      </w:r>
-      <w:r>
-        <w:rPr>
-          <w:rStyle w:val="DataTypeTok"/>
-        </w:rPr>
-        <w:t xml:space="preserve">fun =</w:t>
-      </w:r>
-      <w:r>
-        <w:rPr>
-          <w:rStyle w:val="NormalTok"/>
-        </w:rPr>
-        <w:t xml:space="preserve"> distHaversine) </w:t>
-      </w:r>
-      <w:r>
-        <w:rPr>
-          <w:rStyle w:val="OperatorTok"/>
-        </w:rPr>
-        <w:t xml:space="preserve">*</w:t>
-      </w:r>
-      <w:r>
-        <w:rPr>
-          <w:rStyle w:val="StringTok"/>
-        </w:rPr>
-        <w:t xml:space="preserve"> </w:t>
-      </w:r>
-      <w:r>
-        <w:rPr>
-          <w:rStyle w:val="FloatTok"/>
-        </w:rPr>
-        <w:t xml:space="preserve">0.000621371</w:t>
-      </w:r>
-      <w:r>
-        <w:rPr>
-          <w:rStyle w:val="NormalTok"/>
-        </w:rPr>
-        <w:t xml:space="preserve">), </w:t>
-      </w:r>
-      <w:r>
-        <w:rPr>
-          <w:rStyle w:val="DecValTok"/>
-        </w:rPr>
-        <w:t xml:space="preserve">0</w:t>
-      </w:r>
-      <w:r>
-        <w:rPr>
-          <w:rStyle w:val="NormalTok"/>
-        </w:rPr>
-        <w:t xml:space="preserve">)</w:t>
-      </w:r>
-      <w:r>
-        <w:br/>
-      </w:r>
-      <w:r>
-        <w:rPr>
-          <w:rStyle w:val="NormalTok"/>
-        </w:rPr>
-        <w:t xml:space="preserve">  ) </w:t>
-      </w:r>
-      <w:r>
-        <w:rPr>
-          <w:rStyle w:val="OperatorTok"/>
-        </w:rPr>
-        <w:t xml:space="preserve">%&gt;%</w:t>
-      </w:r>
-      <w:r>
-        <w:br/>
-      </w:r>
-      <w:r>
-        <w:rPr>
-          <w:rStyle w:val="StringTok"/>
-        </w:rPr>
-        <w:t xml:space="preserve">  </w:t>
-      </w:r>
-      <w:r>
-        <w:rPr>
-          <w:rStyle w:val="KeywordTok"/>
-        </w:rPr>
-        <w:t xml:space="preserve">ungroup</w:t>
-      </w:r>
-      <w:r>
-        <w:rPr>
-          <w:rStyle w:val="NormalTok"/>
-        </w:rPr>
-        <w:t xml:space="preserve">() </w:t>
-      </w:r>
-      <w:r>
-        <w:rPr>
-          <w:rStyle w:val="OperatorTok"/>
-        </w:rPr>
-        <w:t xml:space="preserve">%&gt;%</w:t>
-      </w:r>
-      <w:r>
-        <w:br/>
-      </w:r>
-      <w:r>
-        <w:rPr>
-          <w:rStyle w:val="StringTok"/>
-        </w:rPr>
-        <w:t xml:space="preserve">  </w:t>
-      </w:r>
-      <w:r>
-        <w:rPr>
-          <w:rStyle w:val="KeywordTok"/>
-        </w:rPr>
-        <w:t xml:space="preserve">select</w:t>
-      </w:r>
-      <w:r>
-        <w:rPr>
-          <w:rStyle w:val="NormalTok"/>
-        </w:rPr>
-        <w:t xml:space="preserve">(zip_distctr, zip_dest, Distance)</w:t>
-      </w:r>
-      <w:r>
-        <w:br/>
-      </w:r>
-      <w:r>
-        <w:br/>
-      </w:r>
-      <w:r>
-        <w:rPr>
-          <w:rStyle w:val="KeywordTok"/>
-        </w:rPr>
-        <w:t xml:space="preserve">saveRDS</w:t>
-      </w:r>
-      <w:r>
-        <w:rPr>
-          <w:rStyle w:val="NormalTok"/>
-        </w:rPr>
-        <w:t xml:space="preserve">(</w:t>
-      </w:r>
-      <w:r>
-        <w:rPr>
-          <w:rStyle w:val="DataTypeTok"/>
-        </w:rPr>
-        <w:t xml:space="preserve">object =</w:t>
-      </w:r>
-      <w:r>
-        <w:rPr>
-          <w:rStyle w:val="NormalTok"/>
-        </w:rPr>
-        <w:t xml:space="preserve"> zip_code_dist_database</w:t>
-      </w:r>
-      <w:r>
-        <w:br/>
-      </w:r>
-      <w:r>
-        <w:rPr>
-          <w:rStyle w:val="NormalTok"/>
-        </w:rPr>
-        <w:t xml:space="preserve">        , </w:t>
-      </w:r>
-      <w:r>
-        <w:rPr>
-          <w:rStyle w:val="DataTypeTok"/>
-        </w:rPr>
-        <w:t xml:space="preserve">file =</w:t>
-      </w:r>
-      <w:r>
-        <w:rPr>
-          <w:rStyle w:val="NormalTok"/>
-        </w:rPr>
-        <w:t xml:space="preserve"> </w:t>
-      </w:r>
-      <w:r>
-        <w:rPr>
-          <w:rStyle w:val="StringTok"/>
-        </w:rPr>
-        <w:t xml:space="preserve">"./data_R/output/Group Project Dataset/zip_code_dist_database.RDS"</w:t>
-      </w:r>
-      <w:r>
-        <w:rPr>
-          <w:rStyle w:val="NormalTok"/>
-        </w:rPr>
-        <w:t xml:space="preserve">)</w:t>
+        <w:t xml:space="preserve"># #Zip Code Distance Database</w:t>
+      </w:r>
+      <w:r>
+        <w:br/>
+      </w:r>
+      <w:r>
+        <w:rPr>
+          <w:rStyle w:val="CommentTok"/>
+        </w:rPr>
+        <w:t xml:space="preserve"># zip_code_dist_database &lt;- qvc_data %&gt;%</w:t>
+      </w:r>
+      <w:r>
+        <w:br/>
+      </w:r>
+      <w:r>
+        <w:rPr>
+          <w:rStyle w:val="CommentTok"/>
+        </w:rPr>
+        <w:t xml:space="preserve">#   select(zip_distctr:lon_distctr, zip_dest:lon_dest) %&gt;%</w:t>
+      </w:r>
+      <w:r>
+        <w:br/>
+      </w:r>
+      <w:r>
+        <w:rPr>
+          <w:rStyle w:val="CommentTok"/>
+        </w:rPr>
+        <w:t xml:space="preserve">#   distinct() %&gt;%</w:t>
+      </w:r>
+      <w:r>
+        <w:br/>
+      </w:r>
+      <w:r>
+        <w:rPr>
+          <w:rStyle w:val="CommentTok"/>
+        </w:rPr>
+        <w:t xml:space="preserve">#   rowwise() %&gt;%</w:t>
+      </w:r>
+      <w:r>
+        <w:br/>
+      </w:r>
+      <w:r>
+        <w:rPr>
+          <w:rStyle w:val="CommentTok"/>
+        </w:rPr>
+        <w:t xml:space="preserve">#   mutate(Distance = round((distm(x = c(lon_distctr, lat_distctr)</w:t>
+      </w:r>
+      <w:r>
+        <w:br/>
+      </w:r>
+      <w:r>
+        <w:rPr>
+          <w:rStyle w:val="CommentTok"/>
+        </w:rPr>
+        <w:t xml:space="preserve">#                           , y = c(lon_dest, lat_dest)</w:t>
+      </w:r>
+      <w:r>
+        <w:br/>
+      </w:r>
+      <w:r>
+        <w:rPr>
+          <w:rStyle w:val="CommentTok"/>
+        </w:rPr>
+        <w:t xml:space="preserve">#                           , fun = distHaversine) * 0.000621371), 0)</w:t>
+      </w:r>
+      <w:r>
+        <w:br/>
+      </w:r>
+      <w:r>
+        <w:rPr>
+          <w:rStyle w:val="CommentTok"/>
+        </w:rPr>
+        <w:t xml:space="preserve">#   ) %&gt;%</w:t>
+      </w:r>
+      <w:r>
+        <w:br/>
+      </w:r>
+      <w:r>
+        <w:rPr>
+          <w:rStyle w:val="CommentTok"/>
+        </w:rPr>
+        <w:t xml:space="preserve">#   ungroup() %&gt;%</w:t>
+      </w:r>
+      <w:r>
+        <w:br/>
+      </w:r>
+      <w:r>
+        <w:rPr>
+          <w:rStyle w:val="CommentTok"/>
+        </w:rPr>
+        <w:t xml:space="preserve">#   select(zip_distctr, zip_dest, Distance)</w:t>
+      </w:r>
+      <w:r>
+        <w:br/>
+      </w:r>
+      <w:r>
+        <w:rPr>
+          <w:rStyle w:val="CommentTok"/>
+        </w:rPr>
+        <w:t xml:space="preserve"># </w:t>
+      </w:r>
+      <w:r>
+        <w:br/>
+      </w:r>
+      <w:r>
+        <w:rPr>
+          <w:rStyle w:val="CommentTok"/>
+        </w:rPr>
+        <w:t xml:space="preserve"># saveRDS(object = zip_code_dist_database</w:t>
+      </w:r>
+      <w:r>
+        <w:br/>
+      </w:r>
+      <w:r>
+        <w:rPr>
+          <w:rStyle w:val="CommentTok"/>
+        </w:rPr>
+        <w:t xml:space="preserve">#         , file = "./data_R/output/Group Project Dataset/zip_code_dist_database.RDS")</w:t>
       </w:r>
     </w:p>
     <w:p>
@@ -6806,6 +6539,138 @@
         </w:rPr>
         <w:t xml:space="preserve">Rescheduled )</w:t>
       </w:r>
+      <w:r>
+        <w:br/>
+      </w:r>
+      <w:r>
+        <w:br/>
+      </w:r>
+      <w:r>
+        <w:rPr>
+          <w:rStyle w:val="KeywordTok"/>
+        </w:rPr>
+        <w:t xml:space="preserve">write.csv</w:t>
+      </w:r>
+      <w:r>
+        <w:rPr>
+          <w:rStyle w:val="NormalTok"/>
+        </w:rPr>
+        <w:t xml:space="preserve">(</w:t>
+      </w:r>
+      <w:r>
+        <w:rPr>
+          <w:rStyle w:val="DataTypeTok"/>
+        </w:rPr>
+        <w:t xml:space="preserve">x =</w:t>
+      </w:r>
+      <w:r>
+        <w:rPr>
+          <w:rStyle w:val="NormalTok"/>
+        </w:rPr>
+        <w:t xml:space="preserve"> qvc_data_Q1_state, </w:t>
+      </w:r>
+      <w:r>
+        <w:rPr>
+          <w:rStyle w:val="DataTypeTok"/>
+        </w:rPr>
+        <w:t xml:space="preserve">file =</w:t>
+      </w:r>
+      <w:r>
+        <w:rPr>
+          <w:rStyle w:val="NormalTok"/>
+        </w:rPr>
+        <w:t xml:space="preserve"> </w:t>
+      </w:r>
+      <w:r>
+        <w:rPr>
+          <w:rStyle w:val="StringTok"/>
+        </w:rPr>
+        <w:t xml:space="preserve">"./data_R/output/q1_tableau/qvc_data_q1.csv"</w:t>
+      </w:r>
+      <w:r>
+        <w:rPr>
+          <w:rStyle w:val="NormalTok"/>
+        </w:rPr>
+        <w:t xml:space="preserve">, </w:t>
+      </w:r>
+      <w:r>
+        <w:rPr>
+          <w:rStyle w:val="DataTypeTok"/>
+        </w:rPr>
+        <w:t xml:space="preserve">row.names =</w:t>
+      </w:r>
+      <w:r>
+        <w:rPr>
+          <w:rStyle w:val="NormalTok"/>
+        </w:rPr>
+        <w:t xml:space="preserve"> </w:t>
+      </w:r>
+      <w:r>
+        <w:rPr>
+          <w:rStyle w:val="OtherTok"/>
+        </w:rPr>
+        <w:t xml:space="preserve">FALSE</w:t>
+      </w:r>
+      <w:r>
+        <w:rPr>
+          <w:rStyle w:val="NormalTok"/>
+        </w:rPr>
+        <w:t xml:space="preserve">)</w:t>
+      </w:r>
+      <w:r>
+        <w:br/>
+      </w:r>
+      <w:r>
+        <w:br/>
+      </w:r>
+      <w:r>
+        <w:rPr>
+          <w:rStyle w:val="KeywordTok"/>
+        </w:rPr>
+        <w:t xml:space="preserve">saveRDS</w:t>
+      </w:r>
+      <w:r>
+        <w:rPr>
+          <w:rStyle w:val="NormalTok"/>
+        </w:rPr>
+        <w:t xml:space="preserve">(</w:t>
+      </w:r>
+      <w:r>
+        <w:rPr>
+          <w:rStyle w:val="DataTypeTok"/>
+        </w:rPr>
+        <w:t xml:space="preserve">object =</w:t>
+      </w:r>
+      <w:r>
+        <w:rPr>
+          <w:rStyle w:val="NormalTok"/>
+        </w:rPr>
+        <w:t xml:space="preserve"> qvc_data_Q1_state, </w:t>
+      </w:r>
+      <w:r>
+        <w:rPr>
+          <w:rStyle w:val="DataTypeTok"/>
+        </w:rPr>
+        <w:t xml:space="preserve">file =</w:t>
+      </w:r>
+      <w:r>
+        <w:rPr>
+          <w:rStyle w:val="NormalTok"/>
+        </w:rPr>
+        <w:t xml:space="preserve"> </w:t>
+      </w:r>
+      <w:r>
+        <w:rPr>
+          <w:rStyle w:val="StringTok"/>
+        </w:rPr>
+        <w:t xml:space="preserve">"./data_R/output/q1_tableau/qvc_data_q1.rds"</w:t>
+      </w:r>
+      <w:r>
+        <w:rPr>
+          <w:rStyle w:val="NormalTok"/>
+        </w:rPr>
+        <w:t xml:space="preserve">)</w:t>
+      </w:r>
     </w:p>
     <w:p>
       <w:pPr>
@@ -9083,6 +8948,1739 @@
           <w:i/>
         </w:rPr>
         <w:t xml:space="preserve">Do customers that receive their product sooner purchase more than customers with longer delivery times?</w:t>
+      </w:r>
+    </w:p>
+    <w:p>
+      <w:pPr>
+        <w:pStyle w:val="Heading1"/>
+      </w:pPr>
+      <w:bookmarkStart w:id="45" w:name="model-idea"/>
+      <w:r>
+        <w:t xml:space="preserve">Model idea</w:t>
+      </w:r>
+      <w:bookmarkEnd w:id="45"/>
+    </w:p>
+    <w:p>
+      <w:pPr>
+        <w:pStyle w:val="FirstParagraph"/>
+      </w:pPr>
+      <w:r>
+        <w:t xml:space="preserve">’’’ group by party id</w:t>
+      </w:r>
+      <w:r>
+        <w:t xml:space="preserve"> </w:t>
+      </w:r>
+      <w:r>
+        <w:t xml:space="preserve">label customers as repeat or not repeat</w:t>
+      </w:r>
+      <w:r>
+        <w:t xml:space="preserve"> </w:t>
+      </w:r>
+      <w:r>
+        <w:t xml:space="preserve">group by party id and take the min of the order date - representing their first order</w:t>
+      </w:r>
+      <w:r>
+        <w:t xml:space="preserve"> </w:t>
+      </w:r>
+      <w:r>
+        <w:t xml:space="preserve">train a model on this, using the repeat labels as a target’’’</w:t>
+      </w:r>
+    </w:p>
+    <w:p>
+      <w:pPr>
+        <w:pStyle w:val="SourceCode"/>
+      </w:pPr>
+      <w:r>
+        <w:rPr>
+          <w:rStyle w:val="KeywordTok"/>
+        </w:rPr>
+        <w:t xml:space="preserve">glimpse</w:t>
+      </w:r>
+      <w:r>
+        <w:rPr>
+          <w:rStyle w:val="NormalTok"/>
+        </w:rPr>
+        <w:t xml:space="preserve">(qvc_data)</w:t>
+      </w:r>
+    </w:p>
+    <w:p>
+      <w:pPr>
+        <w:pStyle w:val="SourceCode"/>
+      </w:pPr>
+      <w:r>
+        <w:rPr>
+          <w:rStyle w:val="VerbatimChar"/>
+        </w:rPr>
+        <w:t xml:space="preserve">## Observations: 2,411,751</w:t>
+      </w:r>
+      <w:r>
+        <w:br/>
+      </w:r>
+      <w:r>
+        <w:rPr>
+          <w:rStyle w:val="VerbatimChar"/>
+        </w:rPr>
+        <w:t xml:space="preserve">## Variables: 29</w:t>
+      </w:r>
+      <w:r>
+        <w:br/>
+      </w:r>
+      <w:r>
+        <w:rPr>
+          <w:rStyle w:val="VerbatimChar"/>
+        </w:rPr>
+        <w:t xml:space="preserve">## $ Sales_Order_Nbr           &lt;chr&gt; "949055704509", "349033174553", "549...</w:t>
+      </w:r>
+      <w:r>
+        <w:br/>
+      </w:r>
+      <w:r>
+        <w:rPr>
+          <w:rStyle w:val="VerbatimChar"/>
+        </w:rPr>
+        <w:t xml:space="preserve">## $ Package_Id                &lt;chr&gt; "2896512278", "2894108123", "2908986...</w:t>
+      </w:r>
+      <w:r>
+        <w:br/>
+      </w:r>
+      <w:r>
+        <w:rPr>
+          <w:rStyle w:val="VerbatimChar"/>
+        </w:rPr>
+        <w:t xml:space="preserve">## $ Party_Id                  &lt;chr&gt; "15560150", "35929840", "34759160", ...</w:t>
+      </w:r>
+      <w:r>
+        <w:br/>
+      </w:r>
+      <w:r>
+        <w:rPr>
+          <w:rStyle w:val="VerbatimChar"/>
+        </w:rPr>
+        <w:t xml:space="preserve">## $ Total_Line_Amt            &lt;dbl&gt; 32.22, 15.96, 32.42, 44.25, 45.52, 3...</w:t>
+      </w:r>
+      <w:r>
+        <w:br/>
+      </w:r>
+      <w:r>
+        <w:rPr>
+          <w:rStyle w:val="VerbatimChar"/>
+        </w:rPr>
+        <w:t xml:space="preserve">## $ Unit_Price_Amt            &lt;dbl&gt; 26.36, 12.97, 30.92, 36.24, 39.84, 2...</w:t>
+      </w:r>
+      <w:r>
+        <w:br/>
+      </w:r>
+      <w:r>
+        <w:rPr>
+          <w:rStyle w:val="VerbatimChar"/>
+        </w:rPr>
+        <w:t xml:space="preserve">## $ Line_Status_Cd            &lt;chr&gt; "VS", "VS", "VS", "VS", "VS", "VS", ...</w:t>
+      </w:r>
+      <w:r>
+        <w:br/>
+      </w:r>
+      <w:r>
+        <w:rPr>
+          <w:rStyle w:val="VerbatimChar"/>
+        </w:rPr>
+        <w:t xml:space="preserve">## $ Product_Id                &lt;chr&gt; "39200038", "9227492", "272300789", ...</w:t>
+      </w:r>
+      <w:r>
+        <w:br/>
+      </w:r>
+      <w:r>
+        <w:rPr>
+          <w:rStyle w:val="VerbatimChar"/>
+        </w:rPr>
+        <w:t xml:space="preserve">## $ Ordered_Qty               &lt;dbl&gt; 1, 1, 1, 1, 1, 1, 1, 1, 1, 1, 1, 1, ...</w:t>
+      </w:r>
+      <w:r>
+        <w:br/>
+      </w:r>
+      <w:r>
+        <w:rPr>
+          <w:rStyle w:val="VerbatimChar"/>
+        </w:rPr>
+        <w:t xml:space="preserve">## $ Shipped_Qty               &lt;dbl&gt; 1, 1, 1, 1, 1, 1, 1, 1, 1, 1, 1, 1, ...</w:t>
+      </w:r>
+      <w:r>
+        <w:br/>
+      </w:r>
+      <w:r>
+        <w:rPr>
+          <w:rStyle w:val="VerbatimChar"/>
+        </w:rPr>
+        <w:t xml:space="preserve">## $ Actual_Total_Package_Qty  &lt;dbl&gt; 1, 2, 2, 2, 1, 1, 1, 1, 1, 1, 1, 1, ...</w:t>
+      </w:r>
+      <w:r>
+        <w:br/>
+      </w:r>
+      <w:r>
+        <w:rPr>
+          <w:rStyle w:val="VerbatimChar"/>
+        </w:rPr>
+        <w:t xml:space="preserve">## $ Merchandise_Dept_Desc     &lt;fct&gt; Health/Beauty, Apparel, Apparel, Hom...</w:t>
+      </w:r>
+      <w:r>
+        <w:br/>
+      </w:r>
+      <w:r>
+        <w:rPr>
+          <w:rStyle w:val="VerbatimChar"/>
+        </w:rPr>
+        <w:t xml:space="preserve">## $ Order_Dt                  &lt;dttm&gt; 2016-08-13, 2016-08-05, 2016-09-26,...</w:t>
+      </w:r>
+      <w:r>
+        <w:br/>
+      </w:r>
+      <w:r>
+        <w:rPr>
+          <w:rStyle w:val="VerbatimChar"/>
+        </w:rPr>
+        <w:t xml:space="preserve">## $ Shipped_Dt                &lt;dttm&gt; 2016-08-14, 2016-08-06, 2016-09-30,...</w:t>
+      </w:r>
+      <w:r>
+        <w:br/>
+      </w:r>
+      <w:r>
+        <w:rPr>
+          <w:rStyle w:val="VerbatimChar"/>
+        </w:rPr>
+        <w:t xml:space="preserve">## $ Delivery_Confirmation_Dt  &lt;dttm&gt; 2016-08-19, 2016-08-11, 2016-10-03,...</w:t>
+      </w:r>
+      <w:r>
+        <w:br/>
+      </w:r>
+      <w:r>
+        <w:rPr>
+          <w:rStyle w:val="VerbatimChar"/>
+        </w:rPr>
+        <w:t xml:space="preserve">## $ Source_Ship_Warehouse_Nbr &lt;chr&gt; "0540", "0530", "0530", "0200", "053...</w:t>
+      </w:r>
+      <w:r>
+        <w:br/>
+      </w:r>
+      <w:r>
+        <w:rPr>
+          <w:rStyle w:val="VerbatimChar"/>
+        </w:rPr>
+        <w:t xml:space="preserve">## $ city_distctr              &lt;chr&gt; "Rocky Mount", "Lancaster", "Lancast...</w:t>
+      </w:r>
+      <w:r>
+        <w:br/>
+      </w:r>
+      <w:r>
+        <w:rPr>
+          <w:rStyle w:val="VerbatimChar"/>
+        </w:rPr>
+        <w:t xml:space="preserve">## $ state_distctr             &lt;chr&gt; "NC", "PA", "PA", "VA", "PA", "VA", ...</w:t>
+      </w:r>
+      <w:r>
+        <w:br/>
+      </w:r>
+      <w:r>
+        <w:rPr>
+          <w:rStyle w:val="VerbatimChar"/>
+        </w:rPr>
+        <w:t xml:space="preserve">## $ zip_distctr               &lt;chr&gt; "27801", "17604", "17604", "23434", ...</w:t>
+      </w:r>
+      <w:r>
+        <w:br/>
+      </w:r>
+      <w:r>
+        <w:rPr>
+          <w:rStyle w:val="VerbatimChar"/>
+        </w:rPr>
+        <w:t xml:space="preserve">## $ lat_distctr               &lt;dbl&gt; 35.93512, 40.06510, 40.06510, 36.735...</w:t>
+      </w:r>
+      <w:r>
+        <w:br/>
+      </w:r>
+      <w:r>
+        <w:rPr>
+          <w:rStyle w:val="VerbatimChar"/>
+        </w:rPr>
+        <w:t xml:space="preserve">## $ lon_distctr               &lt;dbl&gt; -77.77076, -76.33563, -76.33563, -76...</w:t>
+      </w:r>
+      <w:r>
+        <w:br/>
+      </w:r>
+      <w:r>
+        <w:rPr>
+          <w:rStyle w:val="VerbatimChar"/>
+        </w:rPr>
+        <w:t xml:space="preserve">## $ city_dest                 &lt;chr&gt; "Gatlinburg", "Islamorada", "Media",...</w:t>
+      </w:r>
+      <w:r>
+        <w:br/>
+      </w:r>
+      <w:r>
+        <w:rPr>
+          <w:rStyle w:val="VerbatimChar"/>
+        </w:rPr>
+        <w:t xml:space="preserve">## $ state_dest                &lt;chr&gt; "TN", "FL", "PA", "FL", "IL", "OH", ...</w:t>
+      </w:r>
+      <w:r>
+        <w:br/>
+      </w:r>
+      <w:r>
+        <w:rPr>
+          <w:rStyle w:val="VerbatimChar"/>
+        </w:rPr>
+        <w:t xml:space="preserve">## $ zip_dest                  &lt;chr&gt; "37738", "33036", "19063", "32539", ...</w:t>
+      </w:r>
+      <w:r>
+        <w:br/>
+      </w:r>
+      <w:r>
+        <w:rPr>
+          <w:rStyle w:val="VerbatimChar"/>
+        </w:rPr>
+        <w:t xml:space="preserve">## $ lat_dest                  &lt;dbl&gt; 35.73363, 24.91828, 39.91608, 30.757...</w:t>
+      </w:r>
+      <w:r>
+        <w:br/>
+      </w:r>
+      <w:r>
+        <w:rPr>
+          <w:rStyle w:val="VerbatimChar"/>
+        </w:rPr>
+        <w:t xml:space="preserve">## $ lon_dest                  &lt;dbl&gt; -83.47156, -80.63676, -75.40251, -86...</w:t>
+      </w:r>
+      <w:r>
+        <w:br/>
+      </w:r>
+      <w:r>
+        <w:rPr>
+          <w:rStyle w:val="VerbatimChar"/>
+        </w:rPr>
+        <w:t xml:space="preserve">## $ fips_dest                 &lt;chr&gt; "47155", "12087", "42045", "12091", ...</w:t>
+      </w:r>
+      <w:r>
+        <w:br/>
+      </w:r>
+      <w:r>
+        <w:rPr>
+          <w:rStyle w:val="VerbatimChar"/>
+        </w:rPr>
+        <w:t xml:space="preserve">## $ Rescheduled               &lt;dbl&gt; 0, 1, 0, 0, 0, 1, 1, 1, 0, 0, 1, 0, ...</w:t>
+      </w:r>
+      <w:r>
+        <w:br/>
+      </w:r>
+      <w:r>
+        <w:rPr>
+          <w:rStyle w:val="VerbatimChar"/>
+        </w:rPr>
+        <w:t xml:space="preserve">## $ Fulfillment_Days          &lt;dbl&gt; 6, 6, 7, 7, 6, 5, 6, 6, 5, 14, 7, 5,...</w:t>
+      </w:r>
+      <w:r>
+        <w:br/>
+      </w:r>
+      <w:r>
+        <w:rPr>
+          <w:rStyle w:val="VerbatimChar"/>
+        </w:rPr>
+        <w:t xml:space="preserve">## $ Distance                  &lt;dbl&gt; 320, 1077, 51, 704, 600, 330, 367, 6...</w:t>
+      </w:r>
+    </w:p>
+    <w:p>
+      <w:pPr>
+        <w:pStyle w:val="Heading1"/>
+      </w:pPr>
+      <w:bookmarkStart w:id="46" w:name="upload-data"/>
+      <w:r>
+        <w:t xml:space="preserve">Upload Data</w:t>
+      </w:r>
+      <w:bookmarkEnd w:id="46"/>
+    </w:p>
+    <w:p>
+      <w:pPr>
+        <w:pStyle w:val="SourceCode"/>
+      </w:pPr>
+      <w:r>
+        <w:rPr>
+          <w:rStyle w:val="NormalTok"/>
+        </w:rPr>
+        <w:t xml:space="preserve">q3_model &lt;-</w:t>
+      </w:r>
+      <w:r>
+        <w:rPr>
+          <w:rStyle w:val="StringTok"/>
+        </w:rPr>
+        <w:t xml:space="preserve"> </w:t>
+      </w:r>
+      <w:r>
+        <w:rPr>
+          <w:rStyle w:val="NormalTok"/>
+        </w:rPr>
+        <w:t xml:space="preserve">qvc_data</w:t>
+      </w:r>
+    </w:p>
+    <w:p>
+      <w:pPr>
+        <w:pStyle w:val="Heading1"/>
+      </w:pPr>
+      <w:bookmarkStart w:id="47" w:name="sort-by-date"/>
+      <w:r>
+        <w:t xml:space="preserve">Sort by Date</w:t>
+      </w:r>
+      <w:bookmarkEnd w:id="47"/>
+    </w:p>
+    <w:p>
+      <w:pPr>
+        <w:pStyle w:val="SourceCode"/>
+      </w:pPr>
+      <w:r>
+        <w:rPr>
+          <w:rStyle w:val="NormalTok"/>
+        </w:rPr>
+        <w:t xml:space="preserve">q3_model</w:t>
+      </w:r>
+      <w:r>
+        <w:rPr>
+          <w:rStyle w:val="OperatorTok"/>
+        </w:rPr>
+        <w:t xml:space="preserve">$</w:t>
+      </w:r>
+      <w:r>
+        <w:rPr>
+          <w:rStyle w:val="NormalTok"/>
+        </w:rPr>
+        <w:t xml:space="preserve">Order_Dt &lt;-</w:t>
+      </w:r>
+      <w:r>
+        <w:rPr>
+          <w:rStyle w:val="StringTok"/>
+        </w:rPr>
+        <w:t xml:space="preserve"> </w:t>
+      </w:r>
+      <w:r>
+        <w:rPr>
+          <w:rStyle w:val="KeywordTok"/>
+        </w:rPr>
+        <w:t xml:space="preserve">as.Date</w:t>
+      </w:r>
+      <w:r>
+        <w:rPr>
+          <w:rStyle w:val="NormalTok"/>
+        </w:rPr>
+        <w:t xml:space="preserve">(q3_model</w:t>
+      </w:r>
+      <w:r>
+        <w:rPr>
+          <w:rStyle w:val="OperatorTok"/>
+        </w:rPr>
+        <w:t xml:space="preserve">$</w:t>
+      </w:r>
+      <w:r>
+        <w:rPr>
+          <w:rStyle w:val="NormalTok"/>
+        </w:rPr>
+        <w:t xml:space="preserve">Order_Dt)</w:t>
+      </w:r>
+    </w:p>
+    <w:p>
+      <w:pPr>
+        <w:pStyle w:val="FirstParagraph"/>
+      </w:pPr>
+      <w:r>
+        <w:t xml:space="preserve">Create a Data Frame of initial orders</w:t>
+      </w:r>
+    </w:p>
+    <w:p>
+      <w:pPr>
+        <w:pStyle w:val="SourceCode"/>
+      </w:pPr>
+      <w:r>
+        <w:rPr>
+          <w:rStyle w:val="NormalTok"/>
+        </w:rPr>
+        <w:t xml:space="preserve">q3_orders_init &lt;-</w:t>
+      </w:r>
+      <w:r>
+        <w:rPr>
+          <w:rStyle w:val="StringTok"/>
+        </w:rPr>
+        <w:t xml:space="preserve"> </w:t>
+      </w:r>
+      <w:r>
+        <w:rPr>
+          <w:rStyle w:val="NormalTok"/>
+        </w:rPr>
+        <w:t xml:space="preserve">q3_model </w:t>
+      </w:r>
+      <w:r>
+        <w:rPr>
+          <w:rStyle w:val="OperatorTok"/>
+        </w:rPr>
+        <w:t xml:space="preserve">%&gt;%</w:t>
+      </w:r>
+      <w:r>
+        <w:br/>
+      </w:r>
+      <w:r>
+        <w:rPr>
+          <w:rStyle w:val="StringTok"/>
+        </w:rPr>
+        <w:t xml:space="preserve">  </w:t>
+      </w:r>
+      <w:r>
+        <w:rPr>
+          <w:rStyle w:val="KeywordTok"/>
+        </w:rPr>
+        <w:t xml:space="preserve">group_by</w:t>
+      </w:r>
+      <w:r>
+        <w:rPr>
+          <w:rStyle w:val="NormalTok"/>
+        </w:rPr>
+        <w:t xml:space="preserve">(Party_Id) </w:t>
+      </w:r>
+      <w:r>
+        <w:rPr>
+          <w:rStyle w:val="OperatorTok"/>
+        </w:rPr>
+        <w:t xml:space="preserve">%&gt;%</w:t>
+      </w:r>
+      <w:r>
+        <w:br/>
+      </w:r>
+      <w:r>
+        <w:rPr>
+          <w:rStyle w:val="StringTok"/>
+        </w:rPr>
+        <w:t xml:space="preserve">  </w:t>
+      </w:r>
+      <w:r>
+        <w:rPr>
+          <w:rStyle w:val="KeywordTok"/>
+        </w:rPr>
+        <w:t xml:space="preserve">slice</w:t>
+      </w:r>
+      <w:r>
+        <w:rPr>
+          <w:rStyle w:val="NormalTok"/>
+        </w:rPr>
+        <w:t xml:space="preserve">(</w:t>
+      </w:r>
+      <w:r>
+        <w:rPr>
+          <w:rStyle w:val="KeywordTok"/>
+        </w:rPr>
+        <w:t xml:space="preserve">which.min</w:t>
+      </w:r>
+      <w:r>
+        <w:rPr>
+          <w:rStyle w:val="NormalTok"/>
+        </w:rPr>
+        <w:t xml:space="preserve">(Order_Dt))</w:t>
+      </w:r>
+    </w:p>
+    <w:p>
+      <w:pPr>
+        <w:pStyle w:val="Heading1"/>
+      </w:pPr>
+      <w:bookmarkStart w:id="48" w:name="create-repeat-customer-dataset"/>
+      <w:r>
+        <w:t xml:space="preserve">Create Repeat Customer Dataset</w:t>
+      </w:r>
+      <w:bookmarkEnd w:id="48"/>
+    </w:p>
+    <w:p>
+      <w:pPr>
+        <w:pStyle w:val="SourceCode"/>
+      </w:pPr>
+      <w:r>
+        <w:rPr>
+          <w:rStyle w:val="NormalTok"/>
+        </w:rPr>
+        <w:t xml:space="preserve">qvc_customer_repeat &lt;-</w:t>
+      </w:r>
+      <w:r>
+        <w:rPr>
+          <w:rStyle w:val="StringTok"/>
+        </w:rPr>
+        <w:t xml:space="preserve"> </w:t>
+      </w:r>
+      <w:r>
+        <w:rPr>
+          <w:rStyle w:val="NormalTok"/>
+        </w:rPr>
+        <w:t xml:space="preserve">qvc_data </w:t>
+      </w:r>
+      <w:r>
+        <w:rPr>
+          <w:rStyle w:val="OperatorTok"/>
+        </w:rPr>
+        <w:t xml:space="preserve">%&gt;%</w:t>
+      </w:r>
+      <w:r>
+        <w:br/>
+      </w:r>
+      <w:r>
+        <w:rPr>
+          <w:rStyle w:val="StringTok"/>
+        </w:rPr>
+        <w:t xml:space="preserve">  </w:t>
+      </w:r>
+      <w:r>
+        <w:rPr>
+          <w:rStyle w:val="KeywordTok"/>
+        </w:rPr>
+        <w:t xml:space="preserve">distinct</w:t>
+      </w:r>
+      <w:r>
+        <w:rPr>
+          <w:rStyle w:val="NormalTok"/>
+        </w:rPr>
+        <w:t xml:space="preserve">() </w:t>
+      </w:r>
+      <w:r>
+        <w:rPr>
+          <w:rStyle w:val="OperatorTok"/>
+        </w:rPr>
+        <w:t xml:space="preserve">%&gt;%</w:t>
+      </w:r>
+      <w:r>
+        <w:rPr>
+          <w:rStyle w:val="StringTok"/>
+        </w:rPr>
+        <w:t xml:space="preserve"> </w:t>
+      </w:r>
+      <w:r>
+        <w:br/>
+      </w:r>
+      <w:r>
+        <w:rPr>
+          <w:rStyle w:val="StringTok"/>
+        </w:rPr>
+        <w:t xml:space="preserve">  </w:t>
+      </w:r>
+      <w:r>
+        <w:rPr>
+          <w:rStyle w:val="KeywordTok"/>
+        </w:rPr>
+        <w:t xml:space="preserve">select</w:t>
+      </w:r>
+      <w:r>
+        <w:rPr>
+          <w:rStyle w:val="NormalTok"/>
+        </w:rPr>
+        <w:t xml:space="preserve">(Party_Id, Sales_Order_Nbr) </w:t>
+      </w:r>
+      <w:r>
+        <w:rPr>
+          <w:rStyle w:val="OperatorTok"/>
+        </w:rPr>
+        <w:t xml:space="preserve">%&gt;%</w:t>
+      </w:r>
+      <w:r>
+        <w:rPr>
+          <w:rStyle w:val="StringTok"/>
+        </w:rPr>
+        <w:t xml:space="preserve"> </w:t>
+      </w:r>
+      <w:r>
+        <w:br/>
+      </w:r>
+      <w:r>
+        <w:rPr>
+          <w:rStyle w:val="StringTok"/>
+        </w:rPr>
+        <w:t xml:space="preserve">  </w:t>
+      </w:r>
+      <w:r>
+        <w:rPr>
+          <w:rStyle w:val="KeywordTok"/>
+        </w:rPr>
+        <w:t xml:space="preserve">group_by</w:t>
+      </w:r>
+      <w:r>
+        <w:rPr>
+          <w:rStyle w:val="NormalTok"/>
+        </w:rPr>
+        <w:t xml:space="preserve">(Party_Id) </w:t>
+      </w:r>
+      <w:r>
+        <w:rPr>
+          <w:rStyle w:val="OperatorTok"/>
+        </w:rPr>
+        <w:t xml:space="preserve">%&gt;%</w:t>
+      </w:r>
+      <w:r>
+        <w:br/>
+      </w:r>
+      <w:r>
+        <w:rPr>
+          <w:rStyle w:val="StringTok"/>
+        </w:rPr>
+        <w:t xml:space="preserve">  </w:t>
+      </w:r>
+      <w:r>
+        <w:rPr>
+          <w:rStyle w:val="KeywordTok"/>
+        </w:rPr>
+        <w:t xml:space="preserve">count</w:t>
+      </w:r>
+      <w:r>
+        <w:rPr>
+          <w:rStyle w:val="NormalTok"/>
+        </w:rPr>
+        <w:t xml:space="preserve">() </w:t>
+      </w:r>
+      <w:r>
+        <w:rPr>
+          <w:rStyle w:val="OperatorTok"/>
+        </w:rPr>
+        <w:t xml:space="preserve">%&gt;%</w:t>
+      </w:r>
+      <w:r>
+        <w:rPr>
+          <w:rStyle w:val="StringTok"/>
+        </w:rPr>
+        <w:t xml:space="preserve"> </w:t>
+      </w:r>
+      <w:r>
+        <w:br/>
+      </w:r>
+      <w:r>
+        <w:rPr>
+          <w:rStyle w:val="StringTok"/>
+        </w:rPr>
+        <w:t xml:space="preserve">  </w:t>
+      </w:r>
+      <w:r>
+        <w:rPr>
+          <w:rStyle w:val="KeywordTok"/>
+        </w:rPr>
+        <w:t xml:space="preserve">mutate</w:t>
+      </w:r>
+      <w:r>
+        <w:rPr>
+          <w:rStyle w:val="NormalTok"/>
+        </w:rPr>
+        <w:t xml:space="preserve">(</w:t>
+      </w:r>
+      <w:r>
+        <w:rPr>
+          <w:rStyle w:val="DataTypeTok"/>
+        </w:rPr>
+        <w:t xml:space="preserve">Repeat =</w:t>
+      </w:r>
+      <w:r>
+        <w:rPr>
+          <w:rStyle w:val="NormalTok"/>
+        </w:rPr>
+        <w:t xml:space="preserve"> </w:t>
+      </w:r>
+      <w:r>
+        <w:rPr>
+          <w:rStyle w:val="KeywordTok"/>
+        </w:rPr>
+        <w:t xml:space="preserve">if_else</w:t>
+      </w:r>
+      <w:r>
+        <w:rPr>
+          <w:rStyle w:val="NormalTok"/>
+        </w:rPr>
+        <w:t xml:space="preserve">(n </w:t>
+      </w:r>
+      <w:r>
+        <w:rPr>
+          <w:rStyle w:val="OperatorTok"/>
+        </w:rPr>
+        <w:t xml:space="preserve">&gt;</w:t>
+      </w:r>
+      <w:r>
+        <w:rPr>
+          <w:rStyle w:val="StringTok"/>
+        </w:rPr>
+        <w:t xml:space="preserve"> </w:t>
+      </w:r>
+      <w:r>
+        <w:rPr>
+          <w:rStyle w:val="DecValTok"/>
+        </w:rPr>
+        <w:t xml:space="preserve">1</w:t>
+      </w:r>
+      <w:r>
+        <w:rPr>
+          <w:rStyle w:val="NormalTok"/>
+        </w:rPr>
+        <w:t xml:space="preserve">, </w:t>
+      </w:r>
+      <w:r>
+        <w:rPr>
+          <w:rStyle w:val="DecValTok"/>
+        </w:rPr>
+        <w:t xml:space="preserve">1</w:t>
+      </w:r>
+      <w:r>
+        <w:rPr>
+          <w:rStyle w:val="NormalTok"/>
+        </w:rPr>
+        <w:t xml:space="preserve">, </w:t>
+      </w:r>
+      <w:r>
+        <w:rPr>
+          <w:rStyle w:val="DecValTok"/>
+        </w:rPr>
+        <w:t xml:space="preserve">0</w:t>
+      </w:r>
+      <w:r>
+        <w:rPr>
+          <w:rStyle w:val="NormalTok"/>
+        </w:rPr>
+        <w:t xml:space="preserve">)) </w:t>
+      </w:r>
+      <w:r>
+        <w:rPr>
+          <w:rStyle w:val="OperatorTok"/>
+        </w:rPr>
+        <w:t xml:space="preserve">%&gt;%</w:t>
+      </w:r>
+      <w:r>
+        <w:rPr>
+          <w:rStyle w:val="StringTok"/>
+        </w:rPr>
+        <w:t xml:space="preserve"> </w:t>
+      </w:r>
+      <w:r>
+        <w:br/>
+      </w:r>
+      <w:r>
+        <w:rPr>
+          <w:rStyle w:val="StringTok"/>
+        </w:rPr>
+        <w:t xml:space="preserve">  </w:t>
+      </w:r>
+      <w:r>
+        <w:rPr>
+          <w:rStyle w:val="KeywordTok"/>
+        </w:rPr>
+        <w:t xml:space="preserve">select</w:t>
+      </w:r>
+      <w:r>
+        <w:rPr>
+          <w:rStyle w:val="NormalTok"/>
+        </w:rPr>
+        <w:t xml:space="preserve">(</w:t>
+      </w:r>
+      <w:r>
+        <w:rPr>
+          <w:rStyle w:val="OperatorTok"/>
+        </w:rPr>
+        <w:t xml:space="preserve">-</w:t>
+      </w:r>
+      <w:r>
+        <w:rPr>
+          <w:rStyle w:val="NormalTok"/>
+        </w:rPr>
+        <w:t xml:space="preserve">n)</w:t>
+      </w:r>
+    </w:p>
+    <w:p>
+      <w:pPr>
+        <w:pStyle w:val="FirstParagraph"/>
+      </w:pPr>
+      <w:r>
+        <w:t xml:space="preserve">Creat Data Frame of repeat customers. Join Repeat customer dataframe to init sales</w:t>
+      </w:r>
+    </w:p>
+    <w:p>
+      <w:pPr>
+        <w:pStyle w:val="SourceCode"/>
+      </w:pPr>
+      <w:r>
+        <w:rPr>
+          <w:rStyle w:val="NormalTok"/>
+        </w:rPr>
+        <w:t xml:space="preserve">q3_model_df &lt;-</w:t>
+      </w:r>
+      <w:r>
+        <w:rPr>
+          <w:rStyle w:val="StringTok"/>
+        </w:rPr>
+        <w:t xml:space="preserve"> </w:t>
+      </w:r>
+      <w:r>
+        <w:rPr>
+          <w:rStyle w:val="NormalTok"/>
+        </w:rPr>
+        <w:t xml:space="preserve">q3_orders_init </w:t>
+      </w:r>
+      <w:r>
+        <w:rPr>
+          <w:rStyle w:val="OperatorTok"/>
+        </w:rPr>
+        <w:t xml:space="preserve">%&gt;%</w:t>
+      </w:r>
+      <w:r>
+        <w:br/>
+      </w:r>
+      <w:r>
+        <w:rPr>
+          <w:rStyle w:val="StringTok"/>
+        </w:rPr>
+        <w:t xml:space="preserve">  </w:t>
+      </w:r>
+      <w:r>
+        <w:rPr>
+          <w:rStyle w:val="KeywordTok"/>
+        </w:rPr>
+        <w:t xml:space="preserve">inner_join</w:t>
+      </w:r>
+      <w:r>
+        <w:rPr>
+          <w:rStyle w:val="NormalTok"/>
+        </w:rPr>
+        <w:t xml:space="preserve">(qvc_customer_repeat)</w:t>
+      </w:r>
+    </w:p>
+    <w:p>
+      <w:pPr>
+        <w:pStyle w:val="SourceCode"/>
+      </w:pPr>
+      <w:r>
+        <w:rPr>
+          <w:rStyle w:val="VerbatimChar"/>
+        </w:rPr>
+        <w:t xml:space="preserve">## Joining, by = "Party_Id"</w:t>
+      </w:r>
+    </w:p>
+    <w:p>
+      <w:pPr>
+        <w:pStyle w:val="Heading1"/>
+      </w:pPr>
+      <w:bookmarkStart w:id="49" w:name="logistic-regression"/>
+      <w:r>
+        <w:t xml:space="preserve">Logistic Regression</w:t>
+      </w:r>
+      <w:bookmarkEnd w:id="49"/>
+    </w:p>
+    <w:p>
+      <w:pPr>
+        <w:pStyle w:val="SourceCode"/>
+      </w:pPr>
+      <w:r>
+        <w:rPr>
+          <w:rStyle w:val="CommentTok"/>
+        </w:rPr>
+        <w:t xml:space="preserve"># #Mean / Median</w:t>
+      </w:r>
+      <w:r>
+        <w:br/>
+      </w:r>
+      <w:r>
+        <w:rPr>
+          <w:rStyle w:val="CommentTok"/>
+        </w:rPr>
+        <w:t xml:space="preserve"># mean(qvc_data$Fulfillment_Days)</w:t>
+      </w:r>
+      <w:r>
+        <w:br/>
+      </w:r>
+      <w:r>
+        <w:rPr>
+          <w:rStyle w:val="CommentTok"/>
+        </w:rPr>
+        <w:t xml:space="preserve"># </w:t>
+      </w:r>
+      <w:r>
+        <w:br/>
+      </w:r>
+      <w:r>
+        <w:rPr>
+          <w:rStyle w:val="CommentTok"/>
+        </w:rPr>
+        <w:t xml:space="preserve"># median(qvc_data$Fulfillment_Days)</w:t>
+      </w:r>
+      <w:r>
+        <w:br/>
+      </w:r>
+      <w:r>
+        <w:rPr>
+          <w:rStyle w:val="CommentTok"/>
+        </w:rPr>
+        <w:t xml:space="preserve"># </w:t>
+      </w:r>
+      <w:r>
+        <w:br/>
+      </w:r>
+      <w:r>
+        <w:rPr>
+          <w:rStyle w:val="CommentTok"/>
+        </w:rPr>
+        <w:t xml:space="preserve"># # Create New Variable</w:t>
+      </w:r>
+      <w:r>
+        <w:br/>
+      </w:r>
+      <w:r>
+        <w:rPr>
+          <w:rStyle w:val="CommentTok"/>
+        </w:rPr>
+        <w:t xml:space="preserve"># x &lt;- 8</w:t>
+      </w:r>
+      <w:r>
+        <w:br/>
+      </w:r>
+      <w:r>
+        <w:rPr>
+          <w:rStyle w:val="CommentTok"/>
+        </w:rPr>
+        <w:t xml:space="preserve"># </w:t>
+      </w:r>
+      <w:r>
+        <w:br/>
+      </w:r>
+      <w:r>
+        <w:rPr>
+          <w:rStyle w:val="CommentTok"/>
+        </w:rPr>
+        <w:t xml:space="preserve"># q3_model_df</w:t>
+      </w:r>
+      <w:r>
+        <w:br/>
+      </w:r>
+      <w:r>
+        <w:rPr>
+          <w:rStyle w:val="CommentTok"/>
+        </w:rPr>
+        <w:t xml:space="preserve"># </w:t>
+      </w:r>
+      <w:r>
+        <w:br/>
+      </w:r>
+      <w:r>
+        <w:rPr>
+          <w:rStyle w:val="CommentTok"/>
+        </w:rPr>
+        <w:t xml:space="preserve"># q3_model_df_log &lt;- q3_model_df %&gt;% </w:t>
+      </w:r>
+      <w:r>
+        <w:br/>
+      </w:r>
+      <w:r>
+        <w:rPr>
+          <w:rStyle w:val="CommentTok"/>
+        </w:rPr>
+        <w:t xml:space="preserve">#   mutate(Late = if_else(Fulfillment_Days &gt;= x, 1, 0))</w:t>
+      </w:r>
+      <w:r>
+        <w:br/>
+      </w:r>
+      <w:r>
+        <w:rPr>
+          <w:rStyle w:val="CommentTok"/>
+        </w:rPr>
+        <w:t xml:space="preserve"># </w:t>
+      </w:r>
+      <w:r>
+        <w:br/>
+      </w:r>
+      <w:r>
+        <w:rPr>
+          <w:rStyle w:val="CommentTok"/>
+        </w:rPr>
+        <w:t xml:space="preserve"># glimpse(q3_model_df_log)</w:t>
+      </w:r>
+    </w:p>
+    <w:p>
+      <w:pPr>
+        <w:pStyle w:val="Heading1"/>
+      </w:pPr>
+      <w:bookmarkStart w:id="50" w:name="random-forest"/>
+      <w:r>
+        <w:t xml:space="preserve">Random Forest</w:t>
+      </w:r>
+      <w:bookmarkEnd w:id="50"/>
+    </w:p>
+    <w:p>
+      <w:pPr>
+        <w:pStyle w:val="FirstParagraph"/>
+      </w:pPr>
+      <w:r>
+        <w:t xml:space="preserve">Convert character to factor</w:t>
+      </w:r>
+    </w:p>
+    <w:p>
+      <w:pPr>
+        <w:pStyle w:val="SourceCode"/>
+      </w:pPr>
+      <w:r>
+        <w:rPr>
+          <w:rStyle w:val="NormalTok"/>
+        </w:rPr>
+        <w:t xml:space="preserve">model_df_trim &lt;-</w:t>
+      </w:r>
+      <w:r>
+        <w:rPr>
+          <w:rStyle w:val="StringTok"/>
+        </w:rPr>
+        <w:t xml:space="preserve"> </w:t>
+      </w:r>
+      <w:r>
+        <w:rPr>
+          <w:rStyle w:val="NormalTok"/>
+        </w:rPr>
+        <w:t xml:space="preserve">q3_model_df </w:t>
+      </w:r>
+      <w:r>
+        <w:rPr>
+          <w:rStyle w:val="OperatorTok"/>
+        </w:rPr>
+        <w:t xml:space="preserve">%&gt;%</w:t>
+      </w:r>
+      <w:r>
+        <w:br/>
+      </w:r>
+      <w:r>
+        <w:rPr>
+          <w:rStyle w:val="StringTok"/>
+        </w:rPr>
+        <w:t xml:space="preserve">  </w:t>
+      </w:r>
+      <w:r>
+        <w:rPr>
+          <w:rStyle w:val="KeywordTok"/>
+        </w:rPr>
+        <w:t xml:space="preserve">ungroup</w:t>
+      </w:r>
+      <w:r>
+        <w:rPr>
+          <w:rStyle w:val="NormalTok"/>
+        </w:rPr>
+        <w:t xml:space="preserve">() </w:t>
+      </w:r>
+      <w:r>
+        <w:rPr>
+          <w:rStyle w:val="OperatorTok"/>
+        </w:rPr>
+        <w:t xml:space="preserve">%&gt;%</w:t>
+      </w:r>
+      <w:r>
+        <w:rPr>
+          <w:rStyle w:val="StringTok"/>
+        </w:rPr>
+        <w:t xml:space="preserve"> </w:t>
+      </w:r>
+      <w:r>
+        <w:br/>
+      </w:r>
+      <w:r>
+        <w:rPr>
+          <w:rStyle w:val="StringTok"/>
+        </w:rPr>
+        <w:t xml:space="preserve">  </w:t>
+      </w:r>
+      <w:r>
+        <w:rPr>
+          <w:rStyle w:val="KeywordTok"/>
+        </w:rPr>
+        <w:t xml:space="preserve">select</w:t>
+      </w:r>
+      <w:r>
+        <w:rPr>
+          <w:rStyle w:val="NormalTok"/>
+        </w:rPr>
+        <w:t xml:space="preserve">(</w:t>
+      </w:r>
+      <w:r>
+        <w:rPr>
+          <w:rStyle w:val="OperatorTok"/>
+        </w:rPr>
+        <w:t xml:space="preserve">-</w:t>
+      </w:r>
+      <w:r>
+        <w:rPr>
+          <w:rStyle w:val="KeywordTok"/>
+        </w:rPr>
+        <w:t xml:space="preserve">c</w:t>
+      </w:r>
+      <w:r>
+        <w:rPr>
+          <w:rStyle w:val="NormalTok"/>
+        </w:rPr>
+        <w:t xml:space="preserve">(Shipped_Dt, Order_Dt, Delivery_Confirmation_Dt, Sales_Order_Nbr,Party_Id, Package_Id,</w:t>
+      </w:r>
+      <w:r>
+        <w:br/>
+      </w:r>
+      <w:r>
+        <w:rPr>
+          <w:rStyle w:val="NormalTok"/>
+        </w:rPr>
+        <w:t xml:space="preserve">            Product_Id, Source_Ship_Warehouse_Nbr, zip_dest, city_distctr, </w:t>
+      </w:r>
+      <w:r>
+        <w:br/>
+      </w:r>
+      <w:r>
+        <w:rPr>
+          <w:rStyle w:val="NormalTok"/>
+        </w:rPr>
+        <w:t xml:space="preserve">            city_dest, zip_distctr, fips_dest, lat_distctr, lon_distctr))</w:t>
+      </w:r>
+      <w:r>
+        <w:br/>
+      </w:r>
+      <w:r>
+        <w:br/>
+      </w:r>
+      <w:r>
+        <w:rPr>
+          <w:rStyle w:val="NormalTok"/>
+        </w:rPr>
+        <w:t xml:space="preserve">model_df_trim &lt;-</w:t>
+      </w:r>
+      <w:r>
+        <w:rPr>
+          <w:rStyle w:val="StringTok"/>
+        </w:rPr>
+        <w:t xml:space="preserve"> </w:t>
+      </w:r>
+      <w:r>
+        <w:rPr>
+          <w:rStyle w:val="NormalTok"/>
+        </w:rPr>
+        <w:t xml:space="preserve">model_df_trim </w:t>
+      </w:r>
+      <w:r>
+        <w:rPr>
+          <w:rStyle w:val="OperatorTok"/>
+        </w:rPr>
+        <w:t xml:space="preserve">%&gt;%</w:t>
+      </w:r>
+      <w:r>
+        <w:rPr>
+          <w:rStyle w:val="StringTok"/>
+        </w:rPr>
+        <w:t xml:space="preserve"> </w:t>
+      </w:r>
+      <w:r>
+        <w:br/>
+      </w:r>
+      <w:r>
+        <w:rPr>
+          <w:rStyle w:val="StringTok"/>
+        </w:rPr>
+        <w:t xml:space="preserve">  </w:t>
+      </w:r>
+      <w:r>
+        <w:rPr>
+          <w:rStyle w:val="KeywordTok"/>
+        </w:rPr>
+        <w:t xml:space="preserve">mutate</w:t>
+      </w:r>
+      <w:r>
+        <w:rPr>
+          <w:rStyle w:val="NormalTok"/>
+        </w:rPr>
+        <w:t xml:space="preserve">(</w:t>
+      </w:r>
+      <w:r>
+        <w:rPr>
+          <w:rStyle w:val="DataTypeTok"/>
+        </w:rPr>
+        <w:t xml:space="preserve">Line_Status_Cd =</w:t>
+      </w:r>
+      <w:r>
+        <w:rPr>
+          <w:rStyle w:val="NormalTok"/>
+        </w:rPr>
+        <w:t xml:space="preserve"> </w:t>
+      </w:r>
+      <w:r>
+        <w:rPr>
+          <w:rStyle w:val="KeywordTok"/>
+        </w:rPr>
+        <w:t xml:space="preserve">factor</w:t>
+      </w:r>
+      <w:r>
+        <w:rPr>
+          <w:rStyle w:val="NormalTok"/>
+        </w:rPr>
+        <w:t xml:space="preserve">(Line_Status_Cd),</w:t>
+      </w:r>
+      <w:r>
+        <w:br/>
+      </w:r>
+      <w:r>
+        <w:rPr>
+          <w:rStyle w:val="NormalTok"/>
+        </w:rPr>
+        <w:t xml:space="preserve">         </w:t>
+      </w:r>
+      <w:r>
+        <w:rPr>
+          <w:rStyle w:val="DataTypeTok"/>
+        </w:rPr>
+        <w:t xml:space="preserve">state_distctr =</w:t>
+      </w:r>
+      <w:r>
+        <w:rPr>
+          <w:rStyle w:val="NormalTok"/>
+        </w:rPr>
+        <w:t xml:space="preserve"> </w:t>
+      </w:r>
+      <w:r>
+        <w:rPr>
+          <w:rStyle w:val="KeywordTok"/>
+        </w:rPr>
+        <w:t xml:space="preserve">factor</w:t>
+      </w:r>
+      <w:r>
+        <w:rPr>
+          <w:rStyle w:val="NormalTok"/>
+        </w:rPr>
+        <w:t xml:space="preserve">(state_distctr),</w:t>
+      </w:r>
+      <w:r>
+        <w:br/>
+      </w:r>
+      <w:r>
+        <w:rPr>
+          <w:rStyle w:val="NormalTok"/>
+        </w:rPr>
+        <w:t xml:space="preserve">         </w:t>
+      </w:r>
+      <w:r>
+        <w:rPr>
+          <w:rStyle w:val="DataTypeTok"/>
+        </w:rPr>
+        <w:t xml:space="preserve">state_dest =</w:t>
+      </w:r>
+      <w:r>
+        <w:rPr>
+          <w:rStyle w:val="NormalTok"/>
+        </w:rPr>
+        <w:t xml:space="preserve"> </w:t>
+      </w:r>
+      <w:r>
+        <w:rPr>
+          <w:rStyle w:val="KeywordTok"/>
+        </w:rPr>
+        <w:t xml:space="preserve">factor</w:t>
+      </w:r>
+      <w:r>
+        <w:rPr>
+          <w:rStyle w:val="NormalTok"/>
+        </w:rPr>
+        <w:t xml:space="preserve">(state_dest)</w:t>
+      </w:r>
+      <w:r>
+        <w:br/>
+      </w:r>
+      <w:r>
+        <w:rPr>
+          <w:rStyle w:val="NormalTok"/>
+        </w:rPr>
+        <w:t xml:space="preserve">  )</w:t>
+      </w:r>
+    </w:p>
+    <w:p>
+      <w:pPr>
+        <w:pStyle w:val="Heading1"/>
+      </w:pPr>
+      <w:bookmarkStart w:id="51" w:name="subset"/>
+      <w:r>
+        <w:t xml:space="preserve">Subset</w:t>
+      </w:r>
+      <w:bookmarkEnd w:id="51"/>
+    </w:p>
+    <w:p>
+      <w:pPr>
+        <w:pStyle w:val="SourceCode"/>
+      </w:pPr>
+      <w:r>
+        <w:rPr>
+          <w:rStyle w:val="NormalTok"/>
+        </w:rPr>
+        <w:t xml:space="preserve">sample =</w:t>
+      </w:r>
+      <w:r>
+        <w:rPr>
+          <w:rStyle w:val="StringTok"/>
+        </w:rPr>
+        <w:t xml:space="preserve"> </w:t>
+      </w:r>
+      <w:r>
+        <w:rPr>
+          <w:rStyle w:val="KeywordTok"/>
+        </w:rPr>
+        <w:t xml:space="preserve">sample.split</w:t>
+      </w:r>
+      <w:r>
+        <w:rPr>
+          <w:rStyle w:val="NormalTok"/>
+        </w:rPr>
+        <w:t xml:space="preserve">(model_df_trim</w:t>
+      </w:r>
+      <w:r>
+        <w:rPr>
+          <w:rStyle w:val="OperatorTok"/>
+        </w:rPr>
+        <w:t xml:space="preserve">$</w:t>
+      </w:r>
+      <w:r>
+        <w:rPr>
+          <w:rStyle w:val="NormalTok"/>
+        </w:rPr>
+        <w:t xml:space="preserve">Repeat, </w:t>
+      </w:r>
+      <w:r>
+        <w:rPr>
+          <w:rStyle w:val="DataTypeTok"/>
+        </w:rPr>
+        <w:t xml:space="preserve">SplitRatio =</w:t>
+      </w:r>
+      <w:r>
+        <w:rPr>
+          <w:rStyle w:val="NormalTok"/>
+        </w:rPr>
+        <w:t xml:space="preserve"> </w:t>
+      </w:r>
+      <w:r>
+        <w:rPr>
+          <w:rStyle w:val="FloatTok"/>
+        </w:rPr>
+        <w:t xml:space="preserve">.70</w:t>
+      </w:r>
+      <w:r>
+        <w:rPr>
+          <w:rStyle w:val="NormalTok"/>
+        </w:rPr>
+        <w:t xml:space="preserve">)</w:t>
+      </w:r>
+      <w:r>
+        <w:br/>
+      </w:r>
+      <w:r>
+        <w:rPr>
+          <w:rStyle w:val="NormalTok"/>
+        </w:rPr>
+        <w:t xml:space="preserve">df.train =</w:t>
+      </w:r>
+      <w:r>
+        <w:rPr>
+          <w:rStyle w:val="StringTok"/>
+        </w:rPr>
+        <w:t xml:space="preserve"> </w:t>
+      </w:r>
+      <w:r>
+        <w:rPr>
+          <w:rStyle w:val="KeywordTok"/>
+        </w:rPr>
+        <w:t xml:space="preserve">subset</w:t>
+      </w:r>
+      <w:r>
+        <w:rPr>
+          <w:rStyle w:val="NormalTok"/>
+        </w:rPr>
+        <w:t xml:space="preserve">(model_df_trim, sample </w:t>
+      </w:r>
+      <w:r>
+        <w:rPr>
+          <w:rStyle w:val="OperatorTok"/>
+        </w:rPr>
+        <w:t xml:space="preserve">==</w:t>
+      </w:r>
+      <w:r>
+        <w:rPr>
+          <w:rStyle w:val="StringTok"/>
+        </w:rPr>
+        <w:t xml:space="preserve"> </w:t>
+      </w:r>
+      <w:r>
+        <w:rPr>
+          <w:rStyle w:val="OtherTok"/>
+        </w:rPr>
+        <w:t xml:space="preserve">TRUE</w:t>
+      </w:r>
+      <w:r>
+        <w:rPr>
+          <w:rStyle w:val="NormalTok"/>
+        </w:rPr>
+        <w:t xml:space="preserve">)</w:t>
+      </w:r>
+      <w:r>
+        <w:br/>
+      </w:r>
+      <w:r>
+        <w:rPr>
+          <w:rStyle w:val="NormalTok"/>
+        </w:rPr>
+        <w:t xml:space="preserve">df.test =</w:t>
+      </w:r>
+      <w:r>
+        <w:rPr>
+          <w:rStyle w:val="StringTok"/>
+        </w:rPr>
+        <w:t xml:space="preserve"> </w:t>
+      </w:r>
+      <w:r>
+        <w:rPr>
+          <w:rStyle w:val="KeywordTok"/>
+        </w:rPr>
+        <w:t xml:space="preserve">subset</w:t>
+      </w:r>
+      <w:r>
+        <w:rPr>
+          <w:rStyle w:val="NormalTok"/>
+        </w:rPr>
+        <w:t xml:space="preserve">(model_df_trim, sample </w:t>
+      </w:r>
+      <w:r>
+        <w:rPr>
+          <w:rStyle w:val="OperatorTok"/>
+        </w:rPr>
+        <w:t xml:space="preserve">==</w:t>
+      </w:r>
+      <w:r>
+        <w:rPr>
+          <w:rStyle w:val="StringTok"/>
+        </w:rPr>
+        <w:t xml:space="preserve"> </w:t>
+      </w:r>
+      <w:r>
+        <w:rPr>
+          <w:rStyle w:val="OtherTok"/>
+        </w:rPr>
+        <w:t xml:space="preserve">FALSE</w:t>
+      </w:r>
+      <w:r>
+        <w:rPr>
+          <w:rStyle w:val="NormalTok"/>
+        </w:rPr>
+        <w:t xml:space="preserve">)</w:t>
+      </w:r>
+    </w:p>
+    <w:p>
+      <w:pPr>
+        <w:pStyle w:val="FirstParagraph"/>
+      </w:pPr>
+      <w:r>
+        <w:t xml:space="preserve">#Random Forest Analysis</w:t>
+      </w:r>
+    </w:p>
+    <w:p>
+      <w:pPr>
+        <w:pStyle w:val="SourceCode"/>
+      </w:pPr>
+      <w:r>
+        <w:rPr>
+          <w:rStyle w:val="CommentTok"/>
+        </w:rPr>
+        <w:t xml:space="preserve"># rf &lt;- randomForest(as.factor(Repeat)~., data=df.train, importance=TRUE, ntree=1000, do.trace = 50)</w:t>
+      </w:r>
+      <w:r>
+        <w:br/>
+      </w:r>
+      <w:r>
+        <w:rPr>
+          <w:rStyle w:val="CommentTok"/>
+        </w:rPr>
+        <w:t xml:space="preserve"># </w:t>
+      </w:r>
+      <w:r>
+        <w:br/>
+      </w:r>
+      <w:r>
+        <w:rPr>
+          <w:rStyle w:val="CommentTok"/>
+        </w:rPr>
+        <w:t xml:space="preserve"># varImpPlot(rf)</w:t>
+      </w:r>
+      <w:r>
+        <w:br/>
+      </w:r>
+      <w:r>
+        <w:rPr>
+          <w:rStyle w:val="CommentTok"/>
+        </w:rPr>
+        <w:t xml:space="preserve"># </w:t>
+      </w:r>
+      <w:r>
+        <w:br/>
+      </w:r>
+      <w:r>
+        <w:rPr>
+          <w:rStyle w:val="CommentTok"/>
+        </w:rPr>
+        <w:t xml:space="preserve"># </w:t>
+      </w:r>
+      <w:r>
+        <w:br/>
+      </w:r>
+      <w:r>
+        <w:rPr>
+          <w:rStyle w:val="CommentTok"/>
+        </w:rPr>
+        <w:t xml:space="preserve"># mtry &lt;- tuneRF(df.train[-15], as.factor(df.train$Repeat), ntreeTry=1000,</w:t>
+      </w:r>
+      <w:r>
+        <w:br/>
+      </w:r>
+      <w:r>
+        <w:rPr>
+          <w:rStyle w:val="CommentTok"/>
+        </w:rPr>
+        <w:t xml:space="preserve">#                stepFactor=0.5, improve=0.01, trace=TRUE, plot=TRUE, do.trace = TRUE)</w:t>
+      </w:r>
+      <w:r>
+        <w:br/>
+      </w:r>
+      <w:r>
+        <w:rPr>
+          <w:rStyle w:val="CommentTok"/>
+        </w:rPr>
+        <w:t xml:space="preserve"># best.m &lt;- mtry[mtry[, 2] == min(mtry[, 2]), 1]</w:t>
+      </w:r>
+      <w:r>
+        <w:br/>
+      </w:r>
+      <w:r>
+        <w:rPr>
+          <w:rStyle w:val="CommentTok"/>
+        </w:rPr>
+        <w:t xml:space="preserve"># </w:t>
+      </w:r>
+      <w:r>
+        <w:br/>
+      </w:r>
+      <w:r>
+        <w:rPr>
+          <w:rStyle w:val="CommentTok"/>
+        </w:rPr>
+        <w:t xml:space="preserve"># </w:t>
+      </w:r>
+      <w:r>
+        <w:br/>
+      </w:r>
+      <w:r>
+        <w:rPr>
+          <w:rStyle w:val="CommentTok"/>
+        </w:rPr>
+        <w:t xml:space="preserve"># rf_tuned &lt;- randomForest(as.factor(Repeat)~., data=df.train, mtry=best.m,</w:t>
+      </w:r>
+      <w:r>
+        <w:br/>
+      </w:r>
+      <w:r>
+        <w:rPr>
+          <w:rStyle w:val="CommentTok"/>
+        </w:rPr>
+        <w:t xml:space="preserve">#                    importance=TRUE, ntree=1000, do.trace = 50)</w:t>
+      </w:r>
+      <w:r>
+        <w:br/>
+      </w:r>
+      <w:r>
+        <w:rPr>
+          <w:rStyle w:val="CommentTok"/>
+        </w:rPr>
+        <w:t xml:space="preserve"># varImpPlot(rf_tuned)</w:t>
+      </w:r>
+      <w:r>
+        <w:br/>
+      </w:r>
+      <w:r>
+        <w:rPr>
+          <w:rStyle w:val="CommentTok"/>
+        </w:rPr>
+        <w:t xml:space="preserve"># </w:t>
+      </w:r>
+      <w:r>
+        <w:br/>
+      </w:r>
+      <w:r>
+        <w:rPr>
+          <w:rStyle w:val="CommentTok"/>
+        </w:rPr>
+        <w:t xml:space="preserve"># </w:t>
+      </w:r>
+      <w:r>
+        <w:br/>
+      </w:r>
+      <w:r>
+        <w:rPr>
+          <w:rStyle w:val="CommentTok"/>
+        </w:rPr>
+        <w:t xml:space="preserve"># pred = predict(rf_tuned, df.test)</w:t>
+      </w:r>
+      <w:r>
+        <w:br/>
+      </w:r>
+      <w:r>
+        <w:rPr>
+          <w:rStyle w:val="CommentTok"/>
+        </w:rPr>
+        <w:t xml:space="preserve"># print(table(pred, df.test$Repeat))</w:t>
+      </w:r>
+      <w:r>
+        <w:br/>
+      </w:r>
+      <w:r>
+        <w:rPr>
+          <w:rStyle w:val="CommentTok"/>
+        </w:rPr>
+        <w:t xml:space="preserve"># </w:t>
+      </w:r>
+      <w:r>
+        <w:br/>
+      </w:r>
+      <w:r>
+        <w:rPr>
+          <w:rStyle w:val="CommentTok"/>
+        </w:rPr>
+        <w:t xml:space="preserve"># roc.curve(df.test$Repeat, pred, plotit = TRUE,add =TRUE)</w:t>
+      </w:r>
+      <w:r>
+        <w:br/>
+      </w:r>
+      <w:r>
+        <w:rPr>
+          <w:rStyle w:val="CommentTok"/>
+        </w:rPr>
+        <w:t xml:space="preserve"># </w:t>
+      </w:r>
+      <w:r>
+        <w:br/>
+      </w:r>
+      <w:r>
+        <w:rPr>
+          <w:rStyle w:val="CommentTok"/>
+        </w:rPr>
+        <w:t xml:space="preserve"># </w:t>
+      </w:r>
+      <w:r>
+        <w:br/>
+      </w:r>
+      <w:r>
+        <w:rPr>
+          <w:rStyle w:val="CommentTok"/>
+        </w:rPr>
+        <w:t xml:space="preserve"># perf &lt;- performance(pred, "tpr", "fpr")</w:t>
+      </w:r>
+      <w:r>
+        <w:br/>
+      </w:r>
+      <w:r>
+        <w:rPr>
+          <w:rStyle w:val="CommentTok"/>
+        </w:rPr>
+        <w:t xml:space="preserve"># plot(perf)</w:t>
+      </w:r>
+      <w:r>
+        <w:br/>
+      </w:r>
+      <w:r>
+        <w:rPr>
+          <w:rStyle w:val="CommentTok"/>
+        </w:rPr>
+        <w:t xml:space="preserve"># abline(a=0,b=1)</w:t>
       </w:r>
     </w:p>
     <w:sectPr/>

</xml_diff>